<commit_message>
precitane kod akt pdf nazov akt
</commit_message>
<xml_diff>
--- a/diplomovka/moja_praca/Priloha 2 Postup spustenia webovej služby a klienta na IIS Express serveri z prostredia Visual Studia (rýchle spustenie).docx
+++ b/diplomovka/moja_praca/Priloha 2 Postup spustenia webovej služby a klienta na IIS Express serveri z prostredia Visual Studia (rýchle spustenie).docx
@@ -1,6 +1,6 @@
 
 <file path=word/document.xml><?xml version="1.0" encoding="utf-8"?>
-<w:document xmlns:wpc="http://schemas.microsoft.com/office/word/2010/wordprocessingCanvas" xmlns:cx="http://schemas.microsoft.com/office/drawing/2014/chartex" xmlns:cx1="http://schemas.microsoft.com/office/drawing/2015/9/8/chartex" xmlns:cx2="http://schemas.microsoft.com/office/drawing/2015/10/21/chartex" xmlns:cx3="http://schemas.microsoft.com/office/drawing/2016/5/9/chartex" xmlns:cx4="http://schemas.microsoft.com/office/drawing/2016/5/10/chartex" xmlns:cx5="http://schemas.microsoft.com/office/drawing/2016/5/11/chartex" xmlns:cx6="http://schemas.microsoft.com/office/drawing/2016/5/12/chartex" xmlns:cx7="http://schemas.microsoft.com/office/drawing/2016/5/13/chartex" xmlns:cx8="http://schemas.microsoft.com/office/drawing/2016/5/14/chartex" xmlns:mc="http://schemas.openxmlformats.org/markup-compatibility/2006" xmlns:aink="http://schemas.microsoft.com/office/drawing/2016/ink" xmlns:am3d="http://schemas.microsoft.com/office/drawing/2017/model3d" xmlns:o="urn:schemas-microsoft-com:office:office" xmlns:oel="http://schemas.microsoft.com/office/2019/extlst" xmlns:r="http://schemas.openxmlformats.org/officeDocument/2006/relationships" xmlns:m="http://schemas.openxmlformats.org/officeDocument/2006/math" xmlns:v="urn:schemas-microsoft-com:vml" xmlns:wp14="http://schemas.microsoft.com/office/word/2010/wordprocessingDrawing" xmlns:wp="http://schemas.openxmlformats.org/drawingml/2006/wordprocessingDrawing" xmlns:w10="urn:schemas-microsoft-com:office:word" xmlns:w="http://schemas.openxmlformats.org/wordprocessingml/2006/main" xmlns:w14="http://schemas.microsoft.com/office/word/2010/wordml" xmlns:w15="http://schemas.microsoft.com/office/word/2012/wordml" xmlns:w16cex="http://schemas.microsoft.com/office/word/2018/wordml/cex" xmlns:w16cid="http://schemas.microsoft.com/office/word/2016/wordml/cid" xmlns:w16="http://schemas.microsoft.com/office/word/2018/wordml" xmlns:w16sdtdh="http://schemas.microsoft.com/office/word/2020/wordml/sdtdatahash" xmlns:w16se="http://schemas.microsoft.com/office/word/2015/wordml/symex" xmlns:wpg="http://schemas.microsoft.com/office/word/2010/wordprocessingGroup" xmlns:wpi="http://schemas.microsoft.com/office/word/2010/wordprocessingInk" xmlns:wne="http://schemas.microsoft.com/office/word/2006/wordml" xmlns:wps="http://schemas.microsoft.com/office/word/2010/wordprocessingShape" mc:Ignorable="w14 w15 w16se w16cid w16 w16cex w16sdtdh wp14">
+<w:document xmlns:wpc="http://schemas.microsoft.com/office/word/2010/wordprocessingCanvas" xmlns:cx="http://schemas.microsoft.com/office/drawing/2014/chartex" xmlns:cx1="http://schemas.microsoft.com/office/drawing/2015/9/8/chartex" xmlns:cx2="http://schemas.microsoft.com/office/drawing/2015/10/21/chartex" xmlns:cx3="http://schemas.microsoft.com/office/drawing/2016/5/9/chartex" xmlns:cx4="http://schemas.microsoft.com/office/drawing/2016/5/10/chartex" xmlns:cx5="http://schemas.microsoft.com/office/drawing/2016/5/11/chartex" xmlns:cx6="http://schemas.microsoft.com/office/drawing/2016/5/12/chartex" xmlns:cx7="http://schemas.microsoft.com/office/drawing/2016/5/13/chartex" xmlns:cx8="http://schemas.microsoft.com/office/drawing/2016/5/14/chartex" xmlns:mc="http://schemas.openxmlformats.org/markup-compatibility/2006" xmlns:aink="http://schemas.microsoft.com/office/drawing/2016/ink" xmlns:am3d="http://schemas.microsoft.com/office/drawing/2017/model3d" xmlns:o="urn:schemas-microsoft-com:office:office" xmlns:oel="http://schemas.microsoft.com/office/2019/extlst" xmlns:r="http://schemas.openxmlformats.org/officeDocument/2006/relationships" xmlns:m="http://schemas.openxmlformats.org/officeDocument/2006/math" xmlns:v="urn:schemas-microsoft-com:vml" xmlns:wp14="http://schemas.microsoft.com/office/word/2010/wordprocessingDrawing" xmlns:wp="http://schemas.openxmlformats.org/drawingml/2006/wordprocessingDrawing" xmlns:w10="urn:schemas-microsoft-com:office:word" xmlns:w="http://schemas.openxmlformats.org/wordprocessingml/2006/main" xmlns:w14="http://schemas.microsoft.com/office/word/2010/wordml" xmlns:w15="http://schemas.microsoft.com/office/word/2012/wordml" xmlns:w16cex="http://schemas.microsoft.com/office/word/2018/wordml/cex" xmlns:w16cid="http://schemas.microsoft.com/office/word/2016/wordml/cid" xmlns:w16="http://schemas.microsoft.com/office/word/2018/wordml" xmlns:w16du="http://schemas.microsoft.com/office/word/2023/wordml/word16du" xmlns:w16sdtdh="http://schemas.microsoft.com/office/word/2020/wordml/sdtdatahash" xmlns:w16se="http://schemas.microsoft.com/office/word/2015/wordml/symex" xmlns:wpg="http://schemas.microsoft.com/office/word/2010/wordprocessingGroup" xmlns:wpi="http://schemas.microsoft.com/office/word/2010/wordprocessingInk" xmlns:wne="http://schemas.microsoft.com/office/word/2006/wordml" xmlns:wps="http://schemas.microsoft.com/office/word/2010/wordprocessingShape" mc:Ignorable="w14 w15 w16se w16cid w16 w16cex w16sdtdh wp14">
   <w:body>
     <w:p>
       <w:pPr>
@@ -264,7 +264,10 @@
         <w:t>St</w:t>
       </w:r>
       <w:r>
-        <w:t>udio</w:t>
+        <w:t>udi</w:t>
+      </w:r>
+      <w:r>
+        <w:t>u</w:t>
       </w:r>
       <w:proofErr w:type="spellEnd"/>
       <w:r>
@@ -3666,7 +3669,7 @@
               </wp:anchor>
             </w:drawing>
           </mc:Choice>
-          <mc:Fallback xmlns:w16du="http://schemas.microsoft.com/office/word/2023/wordml/word16du">
+          <mc:Fallback>
             <w:pict>
               <v:shape w14:anchorId="202B3139" id="_x0000_s1029" type="#_x0000_t202" style="position:absolute;left:0;text-align:left;margin-left:40.15pt;margin-top:25.75pt;width:178.8pt;height:.05pt;z-index:251673600;visibility:visible;mso-wrap-style:square;mso-width-percent:0;mso-wrap-distance-left:9pt;mso-wrap-distance-top:0;mso-wrap-distance-right:9pt;mso-wrap-distance-bottom:0;mso-position-horizontal:absolute;mso-position-horizontal-relative:text;mso-position-vertical:absolute;mso-position-vertical-relative:text;mso-width-percent:0;mso-width-relative:margin;v-text-anchor:top" o:gfxdata="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" stroked="f">
                 <v:textbox style="mso-fit-shape-to-text:t" inset="0,0,0,0">
@@ -3751,8 +3754,18 @@
                           <w:sz w:val="24"/>
                           <w:szCs w:val="24"/>
                         </w:rPr>
-                        <w:t xml:space="preserve"> express</w:t>
+                        <w:t xml:space="preserve"> </w:t>
                       </w:r>
+                      <w:proofErr w:type="spellStart"/>
+                      <w:r>
+                        <w:rPr>
+                          <w:color w:val="000000" w:themeColor="text1"/>
+                          <w:sz w:val="24"/>
+                          <w:szCs w:val="24"/>
+                        </w:rPr>
+                        <w:t>express</w:t>
+                      </w:r>
+                      <w:proofErr w:type="spellEnd"/>
                     </w:p>
                   </w:txbxContent>
                 </v:textbox>
@@ -4549,7 +4562,7 @@
           <w:sz w:val="24"/>
           <w:szCs w:val="24"/>
         </w:rPr>
-        <w:t>nastavenie u</w:t>
+        <w:t xml:space="preserve">nastavenie </w:t>
       </w:r>
       <w:proofErr w:type="spellStart"/>
       <w:r>
@@ -4558,7 +4571,7 @@
           <w:sz w:val="24"/>
           <w:szCs w:val="24"/>
         </w:rPr>
-        <w:t>rl</w:t>
+        <w:t>url</w:t>
       </w:r>
       <w:proofErr w:type="spellEnd"/>
       <w:r>
@@ -5156,7 +5169,7 @@
 </file>
 
 <file path=word/endnotes.xml><?xml version="1.0" encoding="utf-8"?>
-<w:endnotes xmlns:wpc="http://schemas.microsoft.com/office/word/2010/wordprocessingCanvas" xmlns:cx="http://schemas.microsoft.com/office/drawing/2014/chartex" xmlns:cx1="http://schemas.microsoft.com/office/drawing/2015/9/8/chartex" xmlns:cx2="http://schemas.microsoft.com/office/drawing/2015/10/21/chartex" xmlns:cx3="http://schemas.microsoft.com/office/drawing/2016/5/9/chartex" xmlns:cx4="http://schemas.microsoft.com/office/drawing/2016/5/10/chartex" xmlns:cx5="http://schemas.microsoft.com/office/drawing/2016/5/11/chartex" xmlns:cx6="http://schemas.microsoft.com/office/drawing/2016/5/12/chartex" xmlns:cx7="http://schemas.microsoft.com/office/drawing/2016/5/13/chartex" xmlns:cx8="http://schemas.microsoft.com/office/drawing/2016/5/14/chartex" xmlns:mc="http://schemas.openxmlformats.org/markup-compatibility/2006" xmlns:aink="http://schemas.microsoft.com/office/drawing/2016/ink" xmlns:am3d="http://schemas.microsoft.com/office/drawing/2017/model3d" xmlns:o="urn:schemas-microsoft-com:office:office" xmlns:oel="http://schemas.microsoft.com/office/2019/extlst" xmlns:r="http://schemas.openxmlformats.org/officeDocument/2006/relationships" xmlns:m="http://schemas.openxmlformats.org/officeDocument/2006/math" xmlns:v="urn:schemas-microsoft-com:vml" xmlns:wp14="http://schemas.microsoft.com/office/word/2010/wordprocessingDrawing" xmlns:wp="http://schemas.openxmlformats.org/drawingml/2006/wordprocessingDrawing" xmlns:w10="urn:schemas-microsoft-com:office:word" xmlns:w="http://schemas.openxmlformats.org/wordprocessingml/2006/main" xmlns:w14="http://schemas.microsoft.com/office/word/2010/wordml" xmlns:w15="http://schemas.microsoft.com/office/word/2012/wordml" xmlns:w16cex="http://schemas.microsoft.com/office/word/2018/wordml/cex" xmlns:w16cid="http://schemas.microsoft.com/office/word/2016/wordml/cid" xmlns:w16="http://schemas.microsoft.com/office/word/2018/wordml" xmlns:w16sdtdh="http://schemas.microsoft.com/office/word/2020/wordml/sdtdatahash" xmlns:w16se="http://schemas.microsoft.com/office/word/2015/wordml/symex" xmlns:wpg="http://schemas.microsoft.com/office/word/2010/wordprocessingGroup" xmlns:wpi="http://schemas.microsoft.com/office/word/2010/wordprocessingInk" xmlns:wne="http://schemas.microsoft.com/office/word/2006/wordml" xmlns:wps="http://schemas.microsoft.com/office/word/2010/wordprocessingShape" mc:Ignorable="w14 w15 w16se w16cid w16 w16cex w16sdtdh wp14">
+<w:endnotes xmlns:wpc="http://schemas.microsoft.com/office/word/2010/wordprocessingCanvas" xmlns:cx="http://schemas.microsoft.com/office/drawing/2014/chartex" xmlns:cx1="http://schemas.microsoft.com/office/drawing/2015/9/8/chartex" xmlns:cx2="http://schemas.microsoft.com/office/drawing/2015/10/21/chartex" xmlns:cx3="http://schemas.microsoft.com/office/drawing/2016/5/9/chartex" xmlns:cx4="http://schemas.microsoft.com/office/drawing/2016/5/10/chartex" xmlns:cx5="http://schemas.microsoft.com/office/drawing/2016/5/11/chartex" xmlns:cx6="http://schemas.microsoft.com/office/drawing/2016/5/12/chartex" xmlns:cx7="http://schemas.microsoft.com/office/drawing/2016/5/13/chartex" xmlns:cx8="http://schemas.microsoft.com/office/drawing/2016/5/14/chartex" xmlns:mc="http://schemas.openxmlformats.org/markup-compatibility/2006" xmlns:aink="http://schemas.microsoft.com/office/drawing/2016/ink" xmlns:am3d="http://schemas.microsoft.com/office/drawing/2017/model3d" xmlns:o="urn:schemas-microsoft-com:office:office" xmlns:oel="http://schemas.microsoft.com/office/2019/extlst" xmlns:r="http://schemas.openxmlformats.org/officeDocument/2006/relationships" xmlns:m="http://schemas.openxmlformats.org/officeDocument/2006/math" xmlns:v="urn:schemas-microsoft-com:vml" xmlns:wp14="http://schemas.microsoft.com/office/word/2010/wordprocessingDrawing" xmlns:wp="http://schemas.openxmlformats.org/drawingml/2006/wordprocessingDrawing" xmlns:w10="urn:schemas-microsoft-com:office:word" xmlns:w="http://schemas.openxmlformats.org/wordprocessingml/2006/main" xmlns:w14="http://schemas.microsoft.com/office/word/2010/wordml" xmlns:w15="http://schemas.microsoft.com/office/word/2012/wordml" xmlns:w16cex="http://schemas.microsoft.com/office/word/2018/wordml/cex" xmlns:w16cid="http://schemas.microsoft.com/office/word/2016/wordml/cid" xmlns:w16="http://schemas.microsoft.com/office/word/2018/wordml" xmlns:w16du="http://schemas.microsoft.com/office/word/2023/wordml/word16du" xmlns:w16sdtdh="http://schemas.microsoft.com/office/word/2020/wordml/sdtdatahash" xmlns:w16se="http://schemas.microsoft.com/office/word/2015/wordml/symex" xmlns:wpg="http://schemas.microsoft.com/office/word/2010/wordprocessingGroup" xmlns:wpi="http://schemas.microsoft.com/office/word/2010/wordprocessingInk" xmlns:wne="http://schemas.microsoft.com/office/word/2006/wordml" xmlns:wps="http://schemas.microsoft.com/office/word/2010/wordprocessingShape" mc:Ignorable="w14 w15 w16se w16cid w16 w16cex w16sdtdh wp14">
   <w:endnote w:type="separator" w:id="-1">
     <w:p>
       <w:pPr>
@@ -5181,7 +5194,7 @@
 </file>
 
 <file path=word/footer1.xml><?xml version="1.0" encoding="utf-8"?>
-<w:ftr xmlns:wpc="http://schemas.microsoft.com/office/word/2010/wordprocessingCanvas" xmlns:cx="http://schemas.microsoft.com/office/drawing/2014/chartex" xmlns:cx1="http://schemas.microsoft.com/office/drawing/2015/9/8/chartex" xmlns:cx2="http://schemas.microsoft.com/office/drawing/2015/10/21/chartex" xmlns:cx3="http://schemas.microsoft.com/office/drawing/2016/5/9/chartex" xmlns:cx4="http://schemas.microsoft.com/office/drawing/2016/5/10/chartex" xmlns:cx5="http://schemas.microsoft.com/office/drawing/2016/5/11/chartex" xmlns:cx6="http://schemas.microsoft.com/office/drawing/2016/5/12/chartex" xmlns:cx7="http://schemas.microsoft.com/office/drawing/2016/5/13/chartex" xmlns:cx8="http://schemas.microsoft.com/office/drawing/2016/5/14/chartex" xmlns:mc="http://schemas.openxmlformats.org/markup-compatibility/2006" xmlns:aink="http://schemas.microsoft.com/office/drawing/2016/ink" xmlns:am3d="http://schemas.microsoft.com/office/drawing/2017/model3d" xmlns:o="urn:schemas-microsoft-com:office:office" xmlns:oel="http://schemas.microsoft.com/office/2019/extlst" xmlns:r="http://schemas.openxmlformats.org/officeDocument/2006/relationships" xmlns:m="http://schemas.openxmlformats.org/officeDocument/2006/math" xmlns:v="urn:schemas-microsoft-com:vml" xmlns:wp14="http://schemas.microsoft.com/office/word/2010/wordprocessingDrawing" xmlns:wp="http://schemas.openxmlformats.org/drawingml/2006/wordprocessingDrawing" xmlns:w10="urn:schemas-microsoft-com:office:word" xmlns:w="http://schemas.openxmlformats.org/wordprocessingml/2006/main" xmlns:w14="http://schemas.microsoft.com/office/word/2010/wordml" xmlns:w15="http://schemas.microsoft.com/office/word/2012/wordml" xmlns:w16cex="http://schemas.microsoft.com/office/word/2018/wordml/cex" xmlns:w16cid="http://schemas.microsoft.com/office/word/2016/wordml/cid" xmlns:w16="http://schemas.microsoft.com/office/word/2018/wordml" xmlns:w16sdtdh="http://schemas.microsoft.com/office/word/2020/wordml/sdtdatahash" xmlns:w16se="http://schemas.microsoft.com/office/word/2015/wordml/symex" xmlns:wpg="http://schemas.microsoft.com/office/word/2010/wordprocessingGroup" xmlns:wpi="http://schemas.microsoft.com/office/word/2010/wordprocessingInk" xmlns:wne="http://schemas.microsoft.com/office/word/2006/wordml" xmlns:wps="http://schemas.microsoft.com/office/word/2010/wordprocessingShape" mc:Ignorable="w14 w15 w16se w16cid w16 w16cex w16sdtdh wp14">
+<w:ftr xmlns:wpc="http://schemas.microsoft.com/office/word/2010/wordprocessingCanvas" xmlns:cx="http://schemas.microsoft.com/office/drawing/2014/chartex" xmlns:cx1="http://schemas.microsoft.com/office/drawing/2015/9/8/chartex" xmlns:cx2="http://schemas.microsoft.com/office/drawing/2015/10/21/chartex" xmlns:cx3="http://schemas.microsoft.com/office/drawing/2016/5/9/chartex" xmlns:cx4="http://schemas.microsoft.com/office/drawing/2016/5/10/chartex" xmlns:cx5="http://schemas.microsoft.com/office/drawing/2016/5/11/chartex" xmlns:cx6="http://schemas.microsoft.com/office/drawing/2016/5/12/chartex" xmlns:cx7="http://schemas.microsoft.com/office/drawing/2016/5/13/chartex" xmlns:cx8="http://schemas.microsoft.com/office/drawing/2016/5/14/chartex" xmlns:mc="http://schemas.openxmlformats.org/markup-compatibility/2006" xmlns:aink="http://schemas.microsoft.com/office/drawing/2016/ink" xmlns:am3d="http://schemas.microsoft.com/office/drawing/2017/model3d" xmlns:o="urn:schemas-microsoft-com:office:office" xmlns:oel="http://schemas.microsoft.com/office/2019/extlst" xmlns:r="http://schemas.openxmlformats.org/officeDocument/2006/relationships" xmlns:m="http://schemas.openxmlformats.org/officeDocument/2006/math" xmlns:v="urn:schemas-microsoft-com:vml" xmlns:wp14="http://schemas.microsoft.com/office/word/2010/wordprocessingDrawing" xmlns:wp="http://schemas.openxmlformats.org/drawingml/2006/wordprocessingDrawing" xmlns:w10="urn:schemas-microsoft-com:office:word" xmlns:w="http://schemas.openxmlformats.org/wordprocessingml/2006/main" xmlns:w14="http://schemas.microsoft.com/office/word/2010/wordml" xmlns:w15="http://schemas.microsoft.com/office/word/2012/wordml" xmlns:w16cex="http://schemas.microsoft.com/office/word/2018/wordml/cex" xmlns:w16cid="http://schemas.microsoft.com/office/word/2016/wordml/cid" xmlns:w16="http://schemas.microsoft.com/office/word/2018/wordml" xmlns:w16du="http://schemas.microsoft.com/office/word/2023/wordml/word16du" xmlns:w16sdtdh="http://schemas.microsoft.com/office/word/2020/wordml/sdtdatahash" xmlns:w16se="http://schemas.microsoft.com/office/word/2015/wordml/symex" xmlns:wpg="http://schemas.microsoft.com/office/word/2010/wordprocessingGroup" xmlns:wpi="http://schemas.microsoft.com/office/word/2010/wordprocessingInk" xmlns:wne="http://schemas.microsoft.com/office/word/2006/wordml" xmlns:wps="http://schemas.microsoft.com/office/word/2010/wordprocessingShape" mc:Ignorable="w14 w15 w16se w16cid w16 w16cex w16sdtdh wp14">
   <w:sdt>
     <w:sdtPr>
       <w:id w:val="-399981399"/>
@@ -5223,7 +5236,7 @@
 </file>
 
 <file path=word/footnotes.xml><?xml version="1.0" encoding="utf-8"?>
-<w:footnotes xmlns:wpc="http://schemas.microsoft.com/office/word/2010/wordprocessingCanvas" xmlns:cx="http://schemas.microsoft.com/office/drawing/2014/chartex" xmlns:cx1="http://schemas.microsoft.com/office/drawing/2015/9/8/chartex" xmlns:cx2="http://schemas.microsoft.com/office/drawing/2015/10/21/chartex" xmlns:cx3="http://schemas.microsoft.com/office/drawing/2016/5/9/chartex" xmlns:cx4="http://schemas.microsoft.com/office/drawing/2016/5/10/chartex" xmlns:cx5="http://schemas.microsoft.com/office/drawing/2016/5/11/chartex" xmlns:cx6="http://schemas.microsoft.com/office/drawing/2016/5/12/chartex" xmlns:cx7="http://schemas.microsoft.com/office/drawing/2016/5/13/chartex" xmlns:cx8="http://schemas.microsoft.com/office/drawing/2016/5/14/chartex" xmlns:mc="http://schemas.openxmlformats.org/markup-compatibility/2006" xmlns:aink="http://schemas.microsoft.com/office/drawing/2016/ink" xmlns:am3d="http://schemas.microsoft.com/office/drawing/2017/model3d" xmlns:o="urn:schemas-microsoft-com:office:office" xmlns:oel="http://schemas.microsoft.com/office/2019/extlst" xmlns:r="http://schemas.openxmlformats.org/officeDocument/2006/relationships" xmlns:m="http://schemas.openxmlformats.org/officeDocument/2006/math" xmlns:v="urn:schemas-microsoft-com:vml" xmlns:wp14="http://schemas.microsoft.com/office/word/2010/wordprocessingDrawing" xmlns:wp="http://schemas.openxmlformats.org/drawingml/2006/wordprocessingDrawing" xmlns:w10="urn:schemas-microsoft-com:office:word" xmlns:w="http://schemas.openxmlformats.org/wordprocessingml/2006/main" xmlns:w14="http://schemas.microsoft.com/office/word/2010/wordml" xmlns:w15="http://schemas.microsoft.com/office/word/2012/wordml" xmlns:w16cex="http://schemas.microsoft.com/office/word/2018/wordml/cex" xmlns:w16cid="http://schemas.microsoft.com/office/word/2016/wordml/cid" xmlns:w16="http://schemas.microsoft.com/office/word/2018/wordml" xmlns:w16sdtdh="http://schemas.microsoft.com/office/word/2020/wordml/sdtdatahash" xmlns:w16se="http://schemas.microsoft.com/office/word/2015/wordml/symex" xmlns:wpg="http://schemas.microsoft.com/office/word/2010/wordprocessingGroup" xmlns:wpi="http://schemas.microsoft.com/office/word/2010/wordprocessingInk" xmlns:wne="http://schemas.microsoft.com/office/word/2006/wordml" xmlns:wps="http://schemas.microsoft.com/office/word/2010/wordprocessingShape" mc:Ignorable="w14 w15 w16se w16cid w16 w16cex w16sdtdh wp14">
+<w:footnotes xmlns:wpc="http://schemas.microsoft.com/office/word/2010/wordprocessingCanvas" xmlns:cx="http://schemas.microsoft.com/office/drawing/2014/chartex" xmlns:cx1="http://schemas.microsoft.com/office/drawing/2015/9/8/chartex" xmlns:cx2="http://schemas.microsoft.com/office/drawing/2015/10/21/chartex" xmlns:cx3="http://schemas.microsoft.com/office/drawing/2016/5/9/chartex" xmlns:cx4="http://schemas.microsoft.com/office/drawing/2016/5/10/chartex" xmlns:cx5="http://schemas.microsoft.com/office/drawing/2016/5/11/chartex" xmlns:cx6="http://schemas.microsoft.com/office/drawing/2016/5/12/chartex" xmlns:cx7="http://schemas.microsoft.com/office/drawing/2016/5/13/chartex" xmlns:cx8="http://schemas.microsoft.com/office/drawing/2016/5/14/chartex" xmlns:mc="http://schemas.openxmlformats.org/markup-compatibility/2006" xmlns:aink="http://schemas.microsoft.com/office/drawing/2016/ink" xmlns:am3d="http://schemas.microsoft.com/office/drawing/2017/model3d" xmlns:o="urn:schemas-microsoft-com:office:office" xmlns:oel="http://schemas.microsoft.com/office/2019/extlst" xmlns:r="http://schemas.openxmlformats.org/officeDocument/2006/relationships" xmlns:m="http://schemas.openxmlformats.org/officeDocument/2006/math" xmlns:v="urn:schemas-microsoft-com:vml" xmlns:wp14="http://schemas.microsoft.com/office/word/2010/wordprocessingDrawing" xmlns:wp="http://schemas.openxmlformats.org/drawingml/2006/wordprocessingDrawing" xmlns:w10="urn:schemas-microsoft-com:office:word" xmlns:w="http://schemas.openxmlformats.org/wordprocessingml/2006/main" xmlns:w14="http://schemas.microsoft.com/office/word/2010/wordml" xmlns:w15="http://schemas.microsoft.com/office/word/2012/wordml" xmlns:w16cex="http://schemas.microsoft.com/office/word/2018/wordml/cex" xmlns:w16cid="http://schemas.microsoft.com/office/word/2016/wordml/cid" xmlns:w16="http://schemas.microsoft.com/office/word/2018/wordml" xmlns:w16du="http://schemas.microsoft.com/office/word/2023/wordml/word16du" xmlns:w16sdtdh="http://schemas.microsoft.com/office/word/2020/wordml/sdtdatahash" xmlns:w16se="http://schemas.microsoft.com/office/word/2015/wordml/symex" xmlns:wpg="http://schemas.microsoft.com/office/word/2010/wordprocessingGroup" xmlns:wpi="http://schemas.microsoft.com/office/word/2010/wordprocessingInk" xmlns:wne="http://schemas.microsoft.com/office/word/2006/wordml" xmlns:wps="http://schemas.microsoft.com/office/word/2010/wordprocessingShape" mc:Ignorable="w14 w15 w16se w16cid w16 w16cex w16sdtdh wp14">
   <w:footnote w:type="separator" w:id="-1">
     <w:p>
       <w:pPr>
@@ -5248,7 +5261,7 @@
 </file>
 
 <file path=word/numbering.xml><?xml version="1.0" encoding="utf-8"?>
-<w:numbering xmlns:wpc="http://schemas.microsoft.com/office/word/2010/wordprocessingCanvas" xmlns:cx="http://schemas.microsoft.com/office/drawing/2014/chartex" xmlns:cx1="http://schemas.microsoft.com/office/drawing/2015/9/8/chartex" xmlns:cx2="http://schemas.microsoft.com/office/drawing/2015/10/21/chartex" xmlns:cx3="http://schemas.microsoft.com/office/drawing/2016/5/9/chartex" xmlns:cx4="http://schemas.microsoft.com/office/drawing/2016/5/10/chartex" xmlns:cx5="http://schemas.microsoft.com/office/drawing/2016/5/11/chartex" xmlns:cx6="http://schemas.microsoft.com/office/drawing/2016/5/12/chartex" xmlns:cx7="http://schemas.microsoft.com/office/drawing/2016/5/13/chartex" xmlns:cx8="http://schemas.microsoft.com/office/drawing/2016/5/14/chartex" xmlns:mc="http://schemas.openxmlformats.org/markup-compatibility/2006" xmlns:aink="http://schemas.microsoft.com/office/drawing/2016/ink" xmlns:am3d="http://schemas.microsoft.com/office/drawing/2017/model3d" xmlns:o="urn:schemas-microsoft-com:office:office" xmlns:oel="http://schemas.microsoft.com/office/2019/extlst" xmlns:r="http://schemas.openxmlformats.org/officeDocument/2006/relationships" xmlns:m="http://schemas.openxmlformats.org/officeDocument/2006/math" xmlns:v="urn:schemas-microsoft-com:vml" xmlns:wp14="http://schemas.microsoft.com/office/word/2010/wordprocessingDrawing" xmlns:wp="http://schemas.openxmlformats.org/drawingml/2006/wordprocessingDrawing" xmlns:w10="urn:schemas-microsoft-com:office:word" xmlns:w="http://schemas.openxmlformats.org/wordprocessingml/2006/main" xmlns:w14="http://schemas.microsoft.com/office/word/2010/wordml" xmlns:w15="http://schemas.microsoft.com/office/word/2012/wordml" xmlns:w16cex="http://schemas.microsoft.com/office/word/2018/wordml/cex" xmlns:w16cid="http://schemas.microsoft.com/office/word/2016/wordml/cid" xmlns:w16="http://schemas.microsoft.com/office/word/2018/wordml" xmlns:w16sdtdh="http://schemas.microsoft.com/office/word/2020/wordml/sdtdatahash" xmlns:w16se="http://schemas.microsoft.com/office/word/2015/wordml/symex" xmlns:wpg="http://schemas.microsoft.com/office/word/2010/wordprocessingGroup" xmlns:wpi="http://schemas.microsoft.com/office/word/2010/wordprocessingInk" xmlns:wne="http://schemas.microsoft.com/office/word/2006/wordml" xmlns:wps="http://schemas.microsoft.com/office/word/2010/wordprocessingShape" mc:Ignorable="w14 w15 w16se w16cid w16 w16cex w16sdtdh wp14">
+<w:numbering xmlns:wpc="http://schemas.microsoft.com/office/word/2010/wordprocessingCanvas" xmlns:cx="http://schemas.microsoft.com/office/drawing/2014/chartex" xmlns:cx1="http://schemas.microsoft.com/office/drawing/2015/9/8/chartex" xmlns:cx2="http://schemas.microsoft.com/office/drawing/2015/10/21/chartex" xmlns:cx3="http://schemas.microsoft.com/office/drawing/2016/5/9/chartex" xmlns:cx4="http://schemas.microsoft.com/office/drawing/2016/5/10/chartex" xmlns:cx5="http://schemas.microsoft.com/office/drawing/2016/5/11/chartex" xmlns:cx6="http://schemas.microsoft.com/office/drawing/2016/5/12/chartex" xmlns:cx7="http://schemas.microsoft.com/office/drawing/2016/5/13/chartex" xmlns:cx8="http://schemas.microsoft.com/office/drawing/2016/5/14/chartex" xmlns:mc="http://schemas.openxmlformats.org/markup-compatibility/2006" xmlns:aink="http://schemas.microsoft.com/office/drawing/2016/ink" xmlns:am3d="http://schemas.microsoft.com/office/drawing/2017/model3d" xmlns:o="urn:schemas-microsoft-com:office:office" xmlns:oel="http://schemas.microsoft.com/office/2019/extlst" xmlns:r="http://schemas.openxmlformats.org/officeDocument/2006/relationships" xmlns:m="http://schemas.openxmlformats.org/officeDocument/2006/math" xmlns:v="urn:schemas-microsoft-com:vml" xmlns:wp14="http://schemas.microsoft.com/office/word/2010/wordprocessingDrawing" xmlns:wp="http://schemas.openxmlformats.org/drawingml/2006/wordprocessingDrawing" xmlns:w10="urn:schemas-microsoft-com:office:word" xmlns:w="http://schemas.openxmlformats.org/wordprocessingml/2006/main" xmlns:w14="http://schemas.microsoft.com/office/word/2010/wordml" xmlns:w15="http://schemas.microsoft.com/office/word/2012/wordml" xmlns:w16cex="http://schemas.microsoft.com/office/word/2018/wordml/cex" xmlns:w16cid="http://schemas.microsoft.com/office/word/2016/wordml/cid" xmlns:w16="http://schemas.microsoft.com/office/word/2018/wordml" xmlns:w16du="http://schemas.microsoft.com/office/word/2023/wordml/word16du" xmlns:w16sdtdh="http://schemas.microsoft.com/office/word/2020/wordml/sdtdatahash" xmlns:w16se="http://schemas.microsoft.com/office/word/2015/wordml/symex" xmlns:wpg="http://schemas.microsoft.com/office/word/2010/wordprocessingGroup" xmlns:wpi="http://schemas.microsoft.com/office/word/2010/wordprocessingInk" xmlns:wne="http://schemas.microsoft.com/office/word/2006/wordml" xmlns:wps="http://schemas.microsoft.com/office/word/2010/wordprocessingShape" mc:Ignorable="w14 w15 w16se w16cid w16 w16cex w16sdtdh wp14">
   <w:abstractNum w:abstractNumId="0" w15:restartNumberingAfterBreak="0">
     <w:nsid w:val="15C9705E"/>
     <w:multiLevelType w:val="hybridMultilevel"/>

</xml_diff>